<commit_message>
Files for open-loop test of single-agent locomotion with ICLOCS using analytical derivatives
</commit_message>
<xml_diff>
--- a/Problem Formulation/Project Model Comparisons.docx
+++ b/Problem Formulation/Project Model Comparisons.docx
@@ -299,7 +299,13 @@
           <w:p/>
           <w:p>
             <w:r>
-              <w:t>No external disturbances, no obstacles to avoid.</w:t>
+              <w:t>No external disturbances</w:t>
+            </w:r>
+            <w:r>
+              <w:t>. Possibility of</w:t>
+            </w:r>
+            <w:r>
+              <w:t xml:space="preserve"> obstacles to avoid.</w:t>
             </w:r>
           </w:p>
         </w:tc>
@@ -574,6 +580,15 @@
               </w:rPr>
               <w:t>To localize other agents, will leader need to communicate with them?</w:t>
             </w:r>
+            <w:r>
+              <w:rPr>
+                <w:b/>
+                <w:sz w:val="20"/>
+              </w:rPr>
+              <w:t xml:space="preserve"> Consider use of zone contracts.</w:t>
+            </w:r>
+            <w:bookmarkStart w:id="0" w:name="_GoBack"/>
+            <w:bookmarkEnd w:id="0"/>
           </w:p>
           <w:p>
             <w:pPr>
@@ -1004,8 +1019,6 @@
             </w:r>
           </w:p>
         </w:tc>
-        <w:bookmarkStart w:id="0" w:name="_GoBack"/>
-        <w:bookmarkEnd w:id="0"/>
       </w:tr>
     </w:tbl>
     <w:p/>

</xml_diff>